<commit_message>
- Projektstatusberichte für 15, 22 und 29.07. hinzugefügt.
</commit_message>
<xml_diff>
--- a/documents/projectmanagement/Protokolle/1_Projektstatusbericht_15-07-16.docx
+++ b/documents/projectmanagement/Protokolle/1_Projektstatusbericht_15-07-16.docx
@@ -210,8 +210,6 @@
       <w:r>
         <w:t>Kennzahlenmodell entwickeln</w:t>
       </w:r>
-      <w:bookmarkStart w:id="0" w:name="_GoBack"/>
-      <w:bookmarkEnd w:id="0"/>
     </w:p>
     <w:p>
       <w:pPr>
@@ -276,11 +274,11 @@
         <w:tblLook w:val="04A0" w:firstRow="1" w:lastRow="0" w:firstColumn="1" w:lastColumn="0" w:noHBand="0" w:noVBand="1"/>
       </w:tblPr>
       <w:tblGrid>
-        <w:gridCol w:w="2438"/>
+        <w:gridCol w:w="2436"/>
         <w:gridCol w:w="1267"/>
-        <w:gridCol w:w="1950"/>
-        <w:gridCol w:w="1950"/>
-        <w:gridCol w:w="2128"/>
+        <w:gridCol w:w="1258"/>
+        <w:gridCol w:w="1984"/>
+        <w:gridCol w:w="2788"/>
       </w:tblGrid>
       <w:tr>
         <w:trPr>
@@ -298,7 +296,7 @@
         </w:tc>
         <w:tc>
           <w:tcPr>
-            <w:tcW w:w="650" w:type="pct"/>
+            <w:tcW w:w="651" w:type="pct"/>
           </w:tcPr>
           <w:p>
             <w:pPr>
@@ -311,17 +309,17 @@
         </w:tc>
         <w:tc>
           <w:tcPr>
-            <w:tcW w:w="1002" w:type="pct"/>
-          </w:tcPr>
-          <w:p>
-            <w:r>
-              <w:t>Fälligkeitsdatum</w:t>
-            </w:r>
-          </w:p>
-        </w:tc>
-        <w:tc>
-          <w:tcPr>
-            <w:tcW w:w="1002" w:type="pct"/>
+            <w:tcW w:w="646" w:type="pct"/>
+          </w:tcPr>
+          <w:p>
+            <w:r>
+              <w:t>Fälligkeit</w:t>
+            </w:r>
+          </w:p>
+        </w:tc>
+        <w:tc>
+          <w:tcPr>
+            <w:tcW w:w="1019" w:type="pct"/>
           </w:tcPr>
           <w:p>
             <w:r>
@@ -331,7 +329,7 @@
         </w:tc>
         <w:tc>
           <w:tcPr>
-            <w:tcW w:w="1093" w:type="pct"/>
+            <w:tcW w:w="1432" w:type="pct"/>
           </w:tcPr>
           <w:p>
             <w:r>
@@ -353,7 +351,7 @@
         </w:tc>
         <w:tc>
           <w:tcPr>
-            <w:tcW w:w="650" w:type="pct"/>
+            <w:tcW w:w="651" w:type="pct"/>
             <w:shd w:val="clear" w:color="auto" w:fill="00B050"/>
           </w:tcPr>
           <w:p>
@@ -364,7 +362,7 @@
         </w:tc>
         <w:tc>
           <w:tcPr>
-            <w:tcW w:w="1002" w:type="pct"/>
+            <w:tcW w:w="646" w:type="pct"/>
           </w:tcPr>
           <w:p>
             <w:r>
@@ -374,7 +372,7 @@
         </w:tc>
         <w:tc>
           <w:tcPr>
-            <w:tcW w:w="1002" w:type="pct"/>
+            <w:tcW w:w="1019" w:type="pct"/>
           </w:tcPr>
           <w:p>
             <w:r>
@@ -384,9 +382,13 @@
         </w:tc>
         <w:tc>
           <w:tcPr>
-            <w:tcW w:w="1093" w:type="pct"/>
-          </w:tcPr>
-          <w:p/>
+            <w:tcW w:w="1432" w:type="pct"/>
+          </w:tcPr>
+          <w:p>
+            <w:r>
+              <w:t>Projektantrag</w:t>
+            </w:r>
+          </w:p>
         </w:tc>
       </w:tr>
       <w:tr>
@@ -402,7 +404,7 @@
         </w:tc>
         <w:tc>
           <w:tcPr>
-            <w:tcW w:w="650" w:type="pct"/>
+            <w:tcW w:w="651" w:type="pct"/>
             <w:shd w:val="clear" w:color="auto" w:fill="00B050"/>
           </w:tcPr>
           <w:p>
@@ -413,7 +415,7 @@
         </w:tc>
         <w:tc>
           <w:tcPr>
-            <w:tcW w:w="1002" w:type="pct"/>
+            <w:tcW w:w="646" w:type="pct"/>
           </w:tcPr>
           <w:p>
             <w:r>
@@ -423,7 +425,7 @@
         </w:tc>
         <w:tc>
           <w:tcPr>
-            <w:tcW w:w="1002" w:type="pct"/>
+            <w:tcW w:w="1019" w:type="pct"/>
           </w:tcPr>
           <w:p>
             <w:r>
@@ -433,9 +435,13 @@
         </w:tc>
         <w:tc>
           <w:tcPr>
-            <w:tcW w:w="1093" w:type="pct"/>
-          </w:tcPr>
-          <w:p/>
+            <w:tcW w:w="1432" w:type="pct"/>
+          </w:tcPr>
+          <w:p>
+            <w:r>
+              <w:t>Projektantrag, Anwendungsfälle</w:t>
+            </w:r>
+          </w:p>
         </w:tc>
       </w:tr>
       <w:tr>
@@ -451,7 +457,7 @@
         </w:tc>
         <w:tc>
           <w:tcPr>
-            <w:tcW w:w="650" w:type="pct"/>
+            <w:tcW w:w="651" w:type="pct"/>
             <w:shd w:val="clear" w:color="auto" w:fill="FFFF00"/>
           </w:tcPr>
           <w:p>
@@ -462,19 +468,19 @@
         </w:tc>
         <w:tc>
           <w:tcPr>
-            <w:tcW w:w="1002" w:type="pct"/>
+            <w:tcW w:w="646" w:type="pct"/>
           </w:tcPr>
           <w:p/>
         </w:tc>
         <w:tc>
           <w:tcPr>
-            <w:tcW w:w="1002" w:type="pct"/>
+            <w:tcW w:w="1019" w:type="pct"/>
           </w:tcPr>
           <w:p/>
         </w:tc>
         <w:tc>
           <w:tcPr>
-            <w:tcW w:w="1093" w:type="pct"/>
+            <w:tcW w:w="1432" w:type="pct"/>
           </w:tcPr>
           <w:p/>
         </w:tc>
@@ -492,7 +498,7 @@
         </w:tc>
         <w:tc>
           <w:tcPr>
-            <w:tcW w:w="650" w:type="pct"/>
+            <w:tcW w:w="651" w:type="pct"/>
             <w:shd w:val="clear" w:color="auto" w:fill="FFFF00"/>
           </w:tcPr>
           <w:p>
@@ -503,19 +509,19 @@
         </w:tc>
         <w:tc>
           <w:tcPr>
-            <w:tcW w:w="1002" w:type="pct"/>
+            <w:tcW w:w="646" w:type="pct"/>
           </w:tcPr>
           <w:p/>
         </w:tc>
         <w:tc>
           <w:tcPr>
-            <w:tcW w:w="1002" w:type="pct"/>
+            <w:tcW w:w="1019" w:type="pct"/>
           </w:tcPr>
           <w:p/>
         </w:tc>
         <w:tc>
           <w:tcPr>
-            <w:tcW w:w="1093" w:type="pct"/>
+            <w:tcW w:w="1432" w:type="pct"/>
           </w:tcPr>
           <w:p/>
         </w:tc>
@@ -533,7 +539,7 @@
         </w:tc>
         <w:tc>
           <w:tcPr>
-            <w:tcW w:w="650" w:type="pct"/>
+            <w:tcW w:w="651" w:type="pct"/>
             <w:shd w:val="clear" w:color="auto" w:fill="FFFF00"/>
           </w:tcPr>
           <w:p>
@@ -544,19 +550,19 @@
         </w:tc>
         <w:tc>
           <w:tcPr>
-            <w:tcW w:w="1002" w:type="pct"/>
+            <w:tcW w:w="646" w:type="pct"/>
           </w:tcPr>
           <w:p/>
         </w:tc>
         <w:tc>
           <w:tcPr>
-            <w:tcW w:w="1002" w:type="pct"/>
+            <w:tcW w:w="1019" w:type="pct"/>
           </w:tcPr>
           <w:p/>
         </w:tc>
         <w:tc>
           <w:tcPr>
-            <w:tcW w:w="1093" w:type="pct"/>
+            <w:tcW w:w="1432" w:type="pct"/>
           </w:tcPr>
           <w:p/>
         </w:tc>
@@ -574,7 +580,7 @@
         </w:tc>
         <w:tc>
           <w:tcPr>
-            <w:tcW w:w="650" w:type="pct"/>
+            <w:tcW w:w="651" w:type="pct"/>
             <w:shd w:val="clear" w:color="auto" w:fill="FFFF00"/>
           </w:tcPr>
           <w:p>
@@ -585,19 +591,19 @@
         </w:tc>
         <w:tc>
           <w:tcPr>
-            <w:tcW w:w="1002" w:type="pct"/>
+            <w:tcW w:w="646" w:type="pct"/>
           </w:tcPr>
           <w:p/>
         </w:tc>
         <w:tc>
           <w:tcPr>
-            <w:tcW w:w="1002" w:type="pct"/>
+            <w:tcW w:w="1019" w:type="pct"/>
           </w:tcPr>
           <w:p/>
         </w:tc>
         <w:tc>
           <w:tcPr>
-            <w:tcW w:w="1093" w:type="pct"/>
+            <w:tcW w:w="1432" w:type="pct"/>
           </w:tcPr>
           <w:p/>
         </w:tc>
@@ -615,14 +621,15 @@
       <w:tblPr>
         <w:tblStyle w:val="StatusberichtTabelle"/>
         <w:tblW w:w="5000" w:type="pct"/>
+        <w:tblLayout w:type="fixed"/>
         <w:tblLook w:val="04A0" w:firstRow="1" w:lastRow="0" w:firstColumn="1" w:lastColumn="0" w:noHBand="0" w:noVBand="1"/>
       </w:tblPr>
       <w:tblGrid>
-        <w:gridCol w:w="2409"/>
-        <w:gridCol w:w="1921"/>
-        <w:gridCol w:w="1572"/>
-        <w:gridCol w:w="1435"/>
-        <w:gridCol w:w="2410"/>
+        <w:gridCol w:w="1714"/>
+        <w:gridCol w:w="1283"/>
+        <w:gridCol w:w="1441"/>
+        <w:gridCol w:w="1515"/>
+        <w:gridCol w:w="3794"/>
       </w:tblGrid>
       <w:tr>
         <w:trPr>
@@ -630,7 +637,7 @@
         </w:trPr>
         <w:tc>
           <w:tcPr>
-            <w:tcW w:w="1250" w:type="pct"/>
+            <w:tcW w:w="880" w:type="pct"/>
           </w:tcPr>
           <w:p>
             <w:r>
@@ -640,37 +647,37 @@
         </w:tc>
         <w:tc>
           <w:tcPr>
-            <w:tcW w:w="1000" w:type="pct"/>
-          </w:tcPr>
-          <w:p>
-            <w:r>
-              <w:t>Bereits ausgegeben</w:t>
-            </w:r>
-          </w:p>
-        </w:tc>
-        <w:tc>
-          <w:tcPr>
-            <w:tcW w:w="750" w:type="pct"/>
-          </w:tcPr>
-          <w:p>
-            <w:r>
-              <w:t>% der Gesamtsumme</w:t>
-            </w:r>
-          </w:p>
-        </w:tc>
-        <w:tc>
-          <w:tcPr>
-            <w:tcW w:w="750" w:type="pct"/>
-          </w:tcPr>
-          <w:p>
-            <w:r>
-              <w:t>Im Soll?</w:t>
-            </w:r>
-          </w:p>
-        </w:tc>
-        <w:tc>
-          <w:tcPr>
-            <w:tcW w:w="1250" w:type="pct"/>
+            <w:tcW w:w="658" w:type="pct"/>
+          </w:tcPr>
+          <w:p>
+            <w:r>
+              <w:t>Ausgaben Ist</w:t>
+            </w:r>
+          </w:p>
+        </w:tc>
+        <w:tc>
+          <w:tcPr>
+            <w:tcW w:w="739" w:type="pct"/>
+          </w:tcPr>
+          <w:p>
+            <w:r>
+              <w:t>Ausgaben PLAN</w:t>
+            </w:r>
+          </w:p>
+        </w:tc>
+        <w:tc>
+          <w:tcPr>
+            <w:tcW w:w="777" w:type="pct"/>
+          </w:tcPr>
+          <w:p>
+            <w:r>
+              <w:t xml:space="preserve"> Ausgaben  +/-</w:t>
+            </w:r>
+          </w:p>
+        </w:tc>
+        <w:tc>
+          <w:tcPr>
+            <w:tcW w:w="1946" w:type="pct"/>
           </w:tcPr>
           <w:p>
             <w:r>
@@ -682,54 +689,79 @@
       <w:tr>
         <w:tc>
           <w:tcPr>
-            <w:tcW w:w="1250" w:type="pct"/>
-          </w:tcPr>
-          <w:p>
-            <w:r>
-              <w:t>Vorbereitung</w:t>
-            </w:r>
-          </w:p>
-        </w:tc>
-        <w:tc>
-          <w:tcPr>
-            <w:tcW w:w="1000" w:type="pct"/>
-          </w:tcPr>
-          <w:p>
-            <w:r>
-              <w:t>1.723,20</w:t>
-            </w:r>
-            <w:r>
-              <w:t xml:space="preserve"> €</w:t>
-            </w:r>
-          </w:p>
-        </w:tc>
-        <w:tc>
-          <w:tcPr>
-            <w:tcW w:w="750" w:type="pct"/>
-          </w:tcPr>
-          <w:p>
-            <w:r>
-              <w:t>6,68</w:t>
-            </w:r>
-          </w:p>
-        </w:tc>
-        <w:tc>
-          <w:tcPr>
-            <w:tcW w:w="750" w:type="pct"/>
-          </w:tcPr>
-          <w:p>
-            <w:r>
-              <w:t>Ja</w:t>
-            </w:r>
-          </w:p>
-        </w:tc>
-        <w:tc>
-          <w:tcPr>
-            <w:tcW w:w="1250" w:type="pct"/>
+            <w:tcW w:w="880" w:type="pct"/>
+          </w:tcPr>
+          <w:p>
+            <w:r>
+              <w:t>Personalkosten</w:t>
+            </w:r>
+          </w:p>
+        </w:tc>
+        <w:tc>
+          <w:tcPr>
+            <w:tcW w:w="658" w:type="pct"/>
+          </w:tcPr>
+          <w:p>
+            <w:r>
+              <w:t>1.723,20 €</w:t>
+            </w:r>
+          </w:p>
+        </w:tc>
+        <w:tc>
+          <w:tcPr>
+            <w:tcW w:w="739" w:type="pct"/>
+          </w:tcPr>
+          <w:p>
+            <w:r>
+              <w:t>1248,94 €</w:t>
+            </w:r>
+          </w:p>
+        </w:tc>
+        <w:tc>
+          <w:tcPr>
+            <w:tcW w:w="777" w:type="pct"/>
+          </w:tcPr>
+          <w:p>
+            <w:r>
+              <w:rPr>
+                <w:color w:val="FF0000"/>
+              </w:rPr>
+              <w:t xml:space="preserve">+474,26 € </w:t>
+            </w:r>
+            <w:r>
+              <w:t>(</w:t>
+            </w:r>
+            <w:r>
+              <w:rPr>
+                <w:color w:val="FF0000"/>
+              </w:rPr>
+              <w:t>37,97%</w:t>
+            </w:r>
+            <w:r>
+              <w:rPr>
+                <w:color w:val="auto"/>
+              </w:rPr>
+              <w:t>)</w:t>
+            </w:r>
+          </w:p>
+        </w:tc>
+        <w:tc>
+          <w:tcPr>
+            <w:tcW w:w="1946" w:type="pct"/>
           </w:tcPr>
           <w:p>
             <w:r>
               <w:t>Analysen, Konzeption und Kostenaufstellung</w:t>
+            </w:r>
+            <w:r>
+              <w:t>, Projektvorbereitung</w:t>
+            </w:r>
+            <w:bookmarkStart w:id="0" w:name="_GoBack"/>
+            <w:bookmarkEnd w:id="0"/>
+          </w:p>
+          <w:p>
+            <w:r>
+              <w:t>(inkl. Verwaltungskosten)</w:t>
             </w:r>
           </w:p>
         </w:tc>
@@ -737,7 +769,7 @@
       <w:tr>
         <w:tc>
           <w:tcPr>
-            <w:tcW w:w="1250" w:type="pct"/>
+            <w:tcW w:w="880" w:type="pct"/>
           </w:tcPr>
           <w:p>
             <w:r>
@@ -747,7 +779,7 @@
         </w:tc>
         <w:tc>
           <w:tcPr>
-            <w:tcW w:w="1000" w:type="pct"/>
+            <w:tcW w:w="658" w:type="pct"/>
           </w:tcPr>
           <w:p>
             <w:r>
@@ -757,27 +789,27 @@
         </w:tc>
         <w:tc>
           <w:tcPr>
-            <w:tcW w:w="750" w:type="pct"/>
-          </w:tcPr>
-          <w:p>
-            <w:r>
-              <w:t>3,27</w:t>
-            </w:r>
-          </w:p>
-        </w:tc>
-        <w:tc>
-          <w:tcPr>
-            <w:tcW w:w="750" w:type="pct"/>
-          </w:tcPr>
-          <w:p>
-            <w:r>
-              <w:t>Ja</w:t>
-            </w:r>
-          </w:p>
-        </w:tc>
-        <w:tc>
-          <w:tcPr>
-            <w:tcW w:w="1250" w:type="pct"/>
+            <w:tcW w:w="739" w:type="pct"/>
+          </w:tcPr>
+          <w:p>
+            <w:r>
+              <w:t>894,44 €</w:t>
+            </w:r>
+          </w:p>
+        </w:tc>
+        <w:tc>
+          <w:tcPr>
+            <w:tcW w:w="777" w:type="pct"/>
+          </w:tcPr>
+          <w:p>
+            <w:r>
+              <w:t>0</w:t>
+            </w:r>
+          </w:p>
+        </w:tc>
+        <w:tc>
+          <w:tcPr>
+            <w:tcW w:w="1946" w:type="pct"/>
           </w:tcPr>
           <w:p>
             <w:r>
@@ -789,31 +821,31 @@
       <w:tr>
         <w:tc>
           <w:tcPr>
-            <w:tcW w:w="1250" w:type="pct"/>
+            <w:tcW w:w="880" w:type="pct"/>
           </w:tcPr>
           <w:p/>
         </w:tc>
         <w:tc>
           <w:tcPr>
-            <w:tcW w:w="1000" w:type="pct"/>
+            <w:tcW w:w="658" w:type="pct"/>
           </w:tcPr>
           <w:p/>
         </w:tc>
         <w:tc>
           <w:tcPr>
-            <w:tcW w:w="750" w:type="pct"/>
+            <w:tcW w:w="739" w:type="pct"/>
           </w:tcPr>
           <w:p/>
         </w:tc>
         <w:tc>
           <w:tcPr>
-            <w:tcW w:w="750" w:type="pct"/>
+            <w:tcW w:w="777" w:type="pct"/>
           </w:tcPr>
           <w:p/>
         </w:tc>
         <w:tc>
           <w:tcPr>
-            <w:tcW w:w="1250" w:type="pct"/>
+            <w:tcW w:w="1946" w:type="pct"/>
           </w:tcPr>
           <w:p/>
         </w:tc>
@@ -919,19 +951,31 @@
           <w:tcPr>
             <w:tcW w:w="2500" w:type="pct"/>
           </w:tcPr>
-          <w:p/>
+          <w:p>
+            <w:r>
+              <w:t>Aufwand Projektmitarbeiter unterschätzt (IST Ausgaben für Vorbereitung)</w:t>
+            </w:r>
+          </w:p>
         </w:tc>
         <w:tc>
           <w:tcPr>
             <w:tcW w:w="1250" w:type="pct"/>
           </w:tcPr>
-          <w:p/>
+          <w:p>
+            <w:r>
+              <w:t>Timo Schmidt</w:t>
+            </w:r>
+          </w:p>
         </w:tc>
         <w:tc>
           <w:tcPr>
             <w:tcW w:w="1250" w:type="pct"/>
           </w:tcPr>
-          <w:p/>
+          <w:p>
+            <w:r>
+              <w:t>14.07.2016</w:t>
+            </w:r>
+          </w:p>
         </w:tc>
       </w:tr>
       <w:tr>
@@ -965,21 +1009,306 @@
     </w:p>
     <w:p>
       <w:r>
-        <w:t>Das Projekt ist durchführbar. Sobald der Auftraggeber den Antrag absegnet, kann die Analyse P</w:t>
-      </w:r>
-      <w:r>
-        <w:t>hase zu Ende gebracht,</w:t>
-      </w:r>
-      <w:r>
-        <w:t xml:space="preserve"> und die Konzeption gestartet</w:t>
-      </w:r>
-      <w:r>
-        <w:t xml:space="preserve"> werden</w:t>
-      </w:r>
-      <w:r>
-        <w:t>.</w:t>
+        <w:t>Weiteres Anpassen des Projektantrages notwendig. Kennzahlenmodell überarbeiten. Erste Entwürfe für EPK und festlegen von Dokumentationsrichtlinien.</w:t>
       </w:r>
     </w:p>
+    <w:p/>
+    <w:p/>
+    <w:p>
+      <w:pPr>
+        <w:pStyle w:val="berschrift1"/>
+      </w:pPr>
+      <w:r>
+        <w:t>Änderungen / Weiteres vorgehen</w:t>
+      </w:r>
+    </w:p>
+    <w:p>
+      <w:pPr>
+        <w:pStyle w:val="berschrift1"/>
+      </w:pPr>
+      <w:r>
+        <w:t>zu genehmigen</w:t>
+      </w:r>
+    </w:p>
+    <w:tbl>
+      <w:tblPr>
+        <w:tblStyle w:val="StatusberichtTabelle"/>
+        <w:tblW w:w="5000" w:type="pct"/>
+        <w:tblLook w:val="04A0" w:firstRow="1" w:lastRow="0" w:firstColumn="1" w:lastColumn="0" w:noHBand="0" w:noVBand="1"/>
+      </w:tblPr>
+      <w:tblGrid>
+        <w:gridCol w:w="2267"/>
+        <w:gridCol w:w="6238"/>
+        <w:gridCol w:w="1242"/>
+      </w:tblGrid>
+      <w:tr>
+        <w:trPr>
+          <w:cnfStyle w:val="100000000000" w:firstRow="1" w:lastRow="0" w:firstColumn="0" w:lastColumn="0" w:oddVBand="0" w:evenVBand="0" w:oddHBand="0" w:evenHBand="0" w:firstRowFirstColumn="0" w:firstRowLastColumn="0" w:lastRowFirstColumn="0" w:lastRowLastColumn="0"/>
+        </w:trPr>
+        <w:tc>
+          <w:tcPr>
+            <w:tcW w:w="1163" w:type="pct"/>
+          </w:tcPr>
+          <w:p>
+            <w:r>
+              <w:t>änderung</w:t>
+            </w:r>
+          </w:p>
+        </w:tc>
+        <w:tc>
+          <w:tcPr>
+            <w:tcW w:w="3200" w:type="pct"/>
+          </w:tcPr>
+          <w:p>
+            <w:r>
+              <w:t>beschreibung</w:t>
+            </w:r>
+          </w:p>
+        </w:tc>
+        <w:tc>
+          <w:tcPr>
+            <w:tcW w:w="637" w:type="pct"/>
+          </w:tcPr>
+          <w:p>
+            <w:r>
+              <w:t>Datum</w:t>
+            </w:r>
+          </w:p>
+        </w:tc>
+      </w:tr>
+      <w:tr>
+        <w:tc>
+          <w:tcPr>
+            <w:tcW w:w="1163" w:type="pct"/>
+          </w:tcPr>
+          <w:p>
+            <w:r>
+              <w:t>Projektbudget</w:t>
+            </w:r>
+          </w:p>
+        </w:tc>
+        <w:tc>
+          <w:tcPr>
+            <w:tcW w:w="3200" w:type="pct"/>
+          </w:tcPr>
+          <w:p>
+            <w:r>
+              <w:t>Festlegen des Projektbudgets</w:t>
+            </w:r>
+          </w:p>
+        </w:tc>
+        <w:tc>
+          <w:tcPr>
+            <w:tcW w:w="637" w:type="pct"/>
+          </w:tcPr>
+          <w:p>
+            <w:r>
+              <w:t>15.07.2016</w:t>
+            </w:r>
+          </w:p>
+        </w:tc>
+      </w:tr>
+      <w:tr>
+        <w:tc>
+          <w:tcPr>
+            <w:tcW w:w="1163" w:type="pct"/>
+          </w:tcPr>
+          <w:p>
+            <w:r>
+              <w:t>Zeitaufwand</w:t>
+            </w:r>
+          </w:p>
+        </w:tc>
+        <w:tc>
+          <w:tcPr>
+            <w:tcW w:w="3200" w:type="pct"/>
+          </w:tcPr>
+          <w:p>
+            <w:r>
+              <w:t>Anzahl der Stunden zur Abrechnung der beteiligten Mitarbeiter festlegen</w:t>
+            </w:r>
+          </w:p>
+        </w:tc>
+        <w:tc>
+          <w:tcPr>
+            <w:tcW w:w="637" w:type="pct"/>
+          </w:tcPr>
+          <w:p>
+            <w:r>
+              <w:t>15.07.2016</w:t>
+            </w:r>
+          </w:p>
+        </w:tc>
+      </w:tr>
+      <w:tr>
+        <w:tc>
+          <w:tcPr>
+            <w:tcW w:w="1163" w:type="pct"/>
+          </w:tcPr>
+          <w:p/>
+        </w:tc>
+        <w:tc>
+          <w:tcPr>
+            <w:tcW w:w="3200" w:type="pct"/>
+          </w:tcPr>
+          <w:p/>
+        </w:tc>
+        <w:tc>
+          <w:tcPr>
+            <w:tcW w:w="637" w:type="pct"/>
+          </w:tcPr>
+          <w:p/>
+        </w:tc>
+      </w:tr>
+    </w:tbl>
+    <w:p>
+      <w:pPr>
+        <w:pStyle w:val="berschrift1"/>
+      </w:pPr>
+      <w:r>
+        <w:t>weiteres vorgehen</w:t>
+      </w:r>
+    </w:p>
+    <w:tbl>
+      <w:tblPr>
+        <w:tblStyle w:val="StatusberichtTabelle"/>
+        <w:tblW w:w="5000" w:type="pct"/>
+        <w:tblLook w:val="04A0" w:firstRow="1" w:lastRow="0" w:firstColumn="1" w:lastColumn="0" w:noHBand="0" w:noVBand="1"/>
+      </w:tblPr>
+      <w:tblGrid>
+        <w:gridCol w:w="2267"/>
+        <w:gridCol w:w="6238"/>
+        <w:gridCol w:w="1242"/>
+      </w:tblGrid>
+      <w:tr>
+        <w:trPr>
+          <w:cnfStyle w:val="100000000000" w:firstRow="1" w:lastRow="0" w:firstColumn="0" w:lastColumn="0" w:oddVBand="0" w:evenVBand="0" w:oddHBand="0" w:evenHBand="0" w:firstRowFirstColumn="0" w:firstRowLastColumn="0" w:lastRowFirstColumn="0" w:lastRowLastColumn="0"/>
+        </w:trPr>
+        <w:tc>
+          <w:tcPr>
+            <w:tcW w:w="1163" w:type="pct"/>
+          </w:tcPr>
+          <w:p>
+            <w:r>
+              <w:t>bezeichnung</w:t>
+            </w:r>
+          </w:p>
+        </w:tc>
+        <w:tc>
+          <w:tcPr>
+            <w:tcW w:w="3200" w:type="pct"/>
+          </w:tcPr>
+          <w:p>
+            <w:r>
+              <w:t>beschreibung</w:t>
+            </w:r>
+          </w:p>
+        </w:tc>
+        <w:tc>
+          <w:tcPr>
+            <w:tcW w:w="637" w:type="pct"/>
+          </w:tcPr>
+          <w:p>
+            <w:r>
+              <w:t>Bis</w:t>
+            </w:r>
+          </w:p>
+        </w:tc>
+      </w:tr>
+      <w:tr>
+        <w:tc>
+          <w:tcPr>
+            <w:tcW w:w="1163" w:type="pct"/>
+          </w:tcPr>
+          <w:p>
+            <w:r>
+              <w:t>Fertigstellen des Projektantrages</w:t>
+            </w:r>
+          </w:p>
+        </w:tc>
+        <w:tc>
+          <w:tcPr>
+            <w:tcW w:w="3200" w:type="pct"/>
+          </w:tcPr>
+          <w:p>
+            <w:r>
+              <w:t>Den Projektantrag vervollständigen um Programmieren starten zu können</w:t>
+            </w:r>
+          </w:p>
+        </w:tc>
+        <w:tc>
+          <w:tcPr>
+            <w:tcW w:w="637" w:type="pct"/>
+          </w:tcPr>
+          <w:p>
+            <w:r>
+              <w:t>28.07.2016</w:t>
+            </w:r>
+          </w:p>
+        </w:tc>
+      </w:tr>
+      <w:tr>
+        <w:tc>
+          <w:tcPr>
+            <w:tcW w:w="1163" w:type="pct"/>
+          </w:tcPr>
+          <w:p>
+            <w:r>
+              <w:t>Kennzahlenmodell fertigstellen</w:t>
+            </w:r>
+          </w:p>
+        </w:tc>
+        <w:tc>
+          <w:tcPr>
+            <w:tcW w:w="3200" w:type="pct"/>
+          </w:tcPr>
+          <w:p>
+            <w:r>
+              <w:t>Kennzahlenmodell (Finanziell als auch Zeitlich) in Einvernehmen</w:t>
+            </w:r>
+            <w:r>
+              <w:t xml:space="preserve"> mit Auftraggeber fertigstellen</w:t>
+            </w:r>
+            <w:r>
+              <w:t xml:space="preserve"> und genehmigen lassen.</w:t>
+            </w:r>
+          </w:p>
+        </w:tc>
+        <w:tc>
+          <w:tcPr>
+            <w:tcW w:w="637" w:type="pct"/>
+          </w:tcPr>
+          <w:p>
+            <w:r>
+              <w:t>28.07.2016</w:t>
+            </w:r>
+          </w:p>
+        </w:tc>
+      </w:tr>
+      <w:tr>
+        <w:tc>
+          <w:tcPr>
+            <w:tcW w:w="1163" w:type="pct"/>
+          </w:tcPr>
+          <w:p/>
+        </w:tc>
+        <w:tc>
+          <w:tcPr>
+            <w:tcW w:w="3200" w:type="pct"/>
+          </w:tcPr>
+          <w:p/>
+        </w:tc>
+        <w:tc>
+          <w:tcPr>
+            <w:tcW w:w="637" w:type="pct"/>
+          </w:tcPr>
+          <w:p/>
+        </w:tc>
+      </w:tr>
+    </w:tbl>
+    <w:p/>
+    <w:p/>
+    <w:p/>
     <w:sectPr>
       <w:footerReference w:type="default" r:id="rId10"/>
       <w:headerReference w:type="first" r:id="rId11"/>
@@ -2138,10 +2467,13 @@
   </w:compat>
   <w:rsids>
     <w:rsidRoot w:val="00B87E0F"/>
+    <w:rsid w:val="001633D5"/>
     <w:rsid w:val="003E11B7"/>
+    <w:rsid w:val="004C5F39"/>
     <w:rsid w:val="00AF7C77"/>
     <w:rsid w:val="00B45085"/>
     <w:rsid w:val="00B87E0F"/>
+    <w:rsid w:val="00D13EB8"/>
   </w:rsids>
   <m:mathPr>
     <m:mathFont m:val="Cambria Math"/>
@@ -2896,6 +3228,12 @@
 </file>
 
 <file path=customXml/item1.xml><?xml version="1.0" encoding="utf-8"?>
+<mappings xmlns="http://schemas.microsoft.com/pics">
+  <picture>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</picture>
+</mappings>
+</file>
+
+<file path=customXml/item2.xml><?xml version="1.0" encoding="utf-8"?>
 <FormTemplates xmlns="http://schemas.microsoft.com/sharepoint/v3/contenttype/forms">
   <Display>DocumentLibraryForm</Display>
   <Edit>AssetEditForm</Edit>
@@ -2903,17 +3241,19 @@
 </FormTemplates>
 </file>
 
-<file path=customXml/item2.xml><?xml version="1.0" encoding="utf-8"?>
-<mappings xmlns="http://schemas.microsoft.com/pics">
-  <picture>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</picture>
-</mappings>
-</file>
-
 <file path=customXml/item3.xml><?xml version="1.0" encoding="utf-8"?>
 <b:Sources xmlns:b="http://schemas.openxmlformats.org/officeDocument/2006/bibliography" SelectedStyle="\APA.XSL" StyleName="APA"/>
 </file>
 
 <file path=customXml/itemProps1.xml><?xml version="1.0" encoding="utf-8"?>
+<ds:datastoreItem xmlns:ds="http://schemas.openxmlformats.org/officeDocument/2006/customXml" ds:itemID="{47E18979-C756-43FD-9D2A-15203E6A502A}">
+  <ds:schemaRefs>
+    <ds:schemaRef ds:uri="http://schemas.microsoft.com/pics"/>
+  </ds:schemaRefs>
+</ds:datastoreItem>
+</file>
+
+<file path=customXml/itemProps2.xml><?xml version="1.0" encoding="utf-8"?>
 <ds:datastoreItem xmlns:ds="http://schemas.openxmlformats.org/officeDocument/2006/customXml" ds:itemID="{51FBD1A1-449C-4EBE-BCFF-5A2F45398A1C}">
   <ds:schemaRefs>
     <ds:schemaRef ds:uri="http://schemas.microsoft.com/sharepoint/v3/contenttype/forms"/>
@@ -2921,16 +3261,8 @@
 </ds:datastoreItem>
 </file>
 
-<file path=customXml/itemProps2.xml><?xml version="1.0" encoding="utf-8"?>
-<ds:datastoreItem xmlns:ds="http://schemas.openxmlformats.org/officeDocument/2006/customXml" ds:itemID="{47E18979-C756-43FD-9D2A-15203E6A502A}">
-  <ds:schemaRefs>
-    <ds:schemaRef ds:uri="http://schemas.microsoft.com/pics"/>
-  </ds:schemaRefs>
-</ds:datastoreItem>
-</file>
-
 <file path=customXml/itemProps3.xml><?xml version="1.0" encoding="utf-8"?>
-<ds:datastoreItem xmlns:ds="http://schemas.openxmlformats.org/officeDocument/2006/customXml" ds:itemID="{F1D6FB84-915E-465A-AF1B-95503E65D522}">
+<ds:datastoreItem xmlns:ds="http://schemas.openxmlformats.org/officeDocument/2006/customXml" ds:itemID="{B7E7228E-D1BF-4C3D-88ED-5E705B4D648D}">
   <ds:schemaRefs>
     <ds:schemaRef ds:uri="http://schemas.openxmlformats.org/officeDocument/2006/bibliography"/>
   </ds:schemaRefs>

</xml_diff>